<commit_message>
Hw8: Added the readme file.
</commit_message>
<xml_diff>
--- a/hw8 - WordNet/readme.docx
+++ b/hw8 - WordNet/readme.docx
@@ -50,7 +50,7 @@
         <w:rPr>
           <w:color w:val="auto"/>
         </w:rPr>
-        <w:t>7</w:t>
+        <w:t>8</w:t>
       </w:r>
       <w:r>
         <w:rPr>
@@ -62,43 +62,7 @@
         <w:rPr>
           <w:color w:val="auto"/>
         </w:rPr>
-        <w:t>Distributional</w:t>
-      </w:r>
-      <w:r>
-        <w:rPr>
-          <w:color w:val="auto"/>
-        </w:rPr>
-        <w:t xml:space="preserve"> Semantics</w:t>
-      </w:r>
-    </w:p>
-    <w:p>
-      <w:pPr>
-        <w:pStyle w:val="Heading1"/>
-      </w:pPr>
-      <w:r>
-        <w:t>Overview</w:t>
-      </w:r>
-    </w:p>
-    <w:p>
-      <w:r>
-        <w:t xml:space="preserve">I worked </w:t>
-      </w:r>
-      <w:r>
-        <w:t xml:space="preserve">really </w:t>
-      </w:r>
-      <w:r>
-        <w:t>hard this week; clocking in more than 26 hours for this course alone.</w:t>
-      </w:r>
-    </w:p>
-    <w:p>
-      <w:r>
-        <w:t>Despite this, I am not feeling very confident that I’ve done everything correctly. On the other hand, I’ve learned a lot, which is</w:t>
-      </w:r>
-      <w:r>
-        <w:t>, I suppose,</w:t>
-      </w:r>
-      <w:r>
-        <w:t xml:space="preserve"> the end-goal.</w:t>
+        <w:t>WordNet</w:t>
       </w:r>
     </w:p>
     <w:p>
@@ -110,36 +74,50 @@
         </w:numPr>
       </w:pPr>
       <w:r>
-        <w:t>Notab</w:t>
-      </w:r>
-      <w:r>
-        <w:t>les</w:t>
+        <w:t>Overview</w:t>
       </w:r>
     </w:p>
     <w:p>
-      <w:r>
-        <w:t xml:space="preserve">When </w:t>
-      </w:r>
-      <w:r>
-        <w:t>I ran</w:t>
-      </w:r>
-      <w:r>
-        <w:t xml:space="preserve"> my code, I was not able to complete the generation of </w:t>
-      </w:r>
-      <w:r>
-        <w:t xml:space="preserve"> hw7_sim_10_PMI_output.txt</w:t>
-      </w:r>
-      <w:r>
-        <w:t xml:space="preserve">. A memory error was reported. This error did not manifest on my local machine; </w:t>
-      </w:r>
-      <w:r>
-        <w:t xml:space="preserve">and I was later able to run </w:t>
-      </w:r>
-      <w:r>
-        <w:t>via Condor without error</w:t>
-      </w:r>
-      <w:r>
-        <w:t>.</w:t>
+      <w:pPr>
+        <w:tabs>
+          <w:tab w:val="clear" w:pos="10800"/>
+          <w:tab w:val="left" w:pos="4808"/>
+        </w:tabs>
+      </w:pPr>
+      <w:r>
+        <w:t xml:space="preserve">In this assignment we implemented a </w:t>
+      </w:r>
+      <w:r>
+        <w:rPr>
+          <w:rFonts w:ascii="Helvetica" w:hAnsi="Helvetica" w:cs="Helvetica"/>
+          <w:color w:val="2D3B45"/>
+          <w:shd w:val="clear" w:color="auto" w:fill="FFFFFF"/>
+        </w:rPr>
+        <w:t xml:space="preserve">thesaurus-based </w:t>
+      </w:r>
+      <w:r>
+        <w:rPr>
+          <w:rFonts w:ascii="Helvetica" w:hAnsi="Helvetica" w:cs="Helvetica"/>
+          <w:color w:val="2D3B45"/>
+          <w:shd w:val="clear" w:color="auto" w:fill="FFFFFF"/>
+        </w:rPr>
+        <w:t xml:space="preserve">approach to </w:t>
+      </w:r>
+      <w:r>
+        <w:rPr>
+          <w:rFonts w:ascii="Helvetica" w:hAnsi="Helvetica" w:cs="Helvetica"/>
+          <w:color w:val="2D3B45"/>
+          <w:shd w:val="clear" w:color="auto" w:fill="FFFFFF"/>
+        </w:rPr>
+        <w:t>word sense disambiguation</w:t>
+      </w:r>
+      <w:r>
+        <w:rPr>
+          <w:rFonts w:ascii="Helvetica" w:hAnsi="Helvetica" w:cs="Helvetica"/>
+          <w:color w:val="2D3B45"/>
+          <w:shd w:val="clear" w:color="auto" w:fill="FFFFFF"/>
+        </w:rPr>
+        <w:t xml:space="preserve"> and, in particular, used Resnik similarity as the measure of similarity between word senses.</w:t>
       </w:r>
     </w:p>
     <w:p>
@@ -151,202 +129,204 @@
       </w:r>
     </w:p>
     <w:p>
-      <w:r>
-        <w:t xml:space="preserve">I relied a lot on Ryan’s implementations of both the PMI calculation as well as his </w:t>
-      </w:r>
-      <w:proofErr w:type="spellStart"/>
-      <w:r>
-        <w:t>CollocationMatrix</w:t>
-      </w:r>
-      <w:proofErr w:type="spellEnd"/>
-      <w:r>
-        <w:t xml:space="preserve"> matrix</w:t>
-      </w:r>
-      <w:r>
-        <w:t>; however, as discussed below, his implementations were tweaked where necessary.</w:t>
+      <w:pPr>
+        <w:tabs>
+          <w:tab w:val="clear" w:pos="10800"/>
+          <w:tab w:val="left" w:pos="4808"/>
+        </w:tabs>
+      </w:pPr>
+      <w:r>
+        <w:t xml:space="preserve">An application was written in Python using NLTK to accomplish the goals of </w:t>
+      </w:r>
+      <w:r>
+        <w:t xml:space="preserve">performing </w:t>
+      </w:r>
+      <w:r>
+        <w:t>a set of</w:t>
+      </w:r>
+      <w:r>
+        <w:t xml:space="preserve"> analyses</w:t>
+      </w:r>
+      <w:r>
+        <w:t>; taking care to not use the forbidden fruit (built-in Resnik similarity function).</w:t>
+      </w:r>
+      <w:r>
+        <w:t xml:space="preserve"> </w:t>
       </w:r>
     </w:p>
     <w:p>
       <w:pPr>
-        <w:pStyle w:val="Heading1"/>
-      </w:pPr>
-      <w:r>
-        <w:t>Challenges</w:t>
+        <w:tabs>
+          <w:tab w:val="clear" w:pos="10800"/>
+          <w:tab w:val="left" w:pos="4808"/>
+        </w:tabs>
+      </w:pPr>
+      <w:r>
+        <w:t xml:space="preserve">In fact, while I did not use the </w:t>
+      </w:r>
+      <w:r>
+        <w:t xml:space="preserve">built-in function </w:t>
+      </w:r>
+      <w:r>
+        <w:t xml:space="preserve">in my final submission, I did use it </w:t>
+      </w:r>
+      <w:r>
+        <w:t>for testing</w:t>
+      </w:r>
+      <w:r>
+        <w:t>;</w:t>
+      </w:r>
+      <w:r>
+        <w:t xml:space="preserve"> </w:t>
+      </w:r>
+      <w:r>
+        <w:t>and I was pleased to see that identical results (up the about 12 decimal places) were obtained whether using my internal similarity calculation or the built-in Resnik similarity function.</w:t>
       </w:r>
     </w:p>
     <w:p>
-      <w:r>
-        <w:t xml:space="preserve">It took me a long time to figure out why I needed to calculate cosine similarity. I tried implementing the code without it and discovered that I was getting zero similarity scores when trying to </w:t>
-      </w:r>
-      <w:r>
-        <w:t xml:space="preserve">use </w:t>
-      </w:r>
-      <w:r>
-        <w:t xml:space="preserve">the PMI </w:t>
-      </w:r>
-      <w:r>
-        <w:t>by itself</w:t>
-      </w:r>
-      <w:r>
-        <w:t xml:space="preserve">. I realize </w:t>
-      </w:r>
-      <w:r>
-        <w:t xml:space="preserve">that </w:t>
-      </w:r>
-      <w:r>
-        <w:t xml:space="preserve">this </w:t>
-      </w:r>
-      <w:r>
-        <w:t xml:space="preserve">was </w:t>
-      </w:r>
-      <w:r>
-        <w:t>because</w:t>
-      </w:r>
-      <w:r>
-        <w:t>,</w:t>
-      </w:r>
-      <w:r>
-        <w:t xml:space="preserve"> without the cosine similarity, the algorithm </w:t>
-      </w:r>
-      <w:r>
-        <w:t xml:space="preserve">was </w:t>
-      </w:r>
-      <w:r>
-        <w:t xml:space="preserve">only </w:t>
-      </w:r>
-      <w:proofErr w:type="gramStart"/>
-      <w:r>
-        <w:t>taking into account</w:t>
-      </w:r>
-      <w:proofErr w:type="gramEnd"/>
-      <w:r>
-        <w:t xml:space="preserve"> the exact two words we were looking for; occurring within the </w:t>
-      </w:r>
-      <w:r>
-        <w:t xml:space="preserve">specified </w:t>
-      </w:r>
-      <w:r>
-        <w:t>window</w:t>
-      </w:r>
-      <w:r>
-        <w:t>-</w:t>
-      </w:r>
-      <w:r>
-        <w:t xml:space="preserve">size. In other words, </w:t>
-      </w:r>
-      <w:r>
-        <w:t xml:space="preserve">‘car’ and ‘automobile’ would have to have been </w:t>
-      </w:r>
-      <w:r>
-        <w:t>practically beside one another for window=2.</w:t>
+      <w:pPr>
+        <w:pStyle w:val="Heading1"/>
+      </w:pPr>
+      <w:r>
+        <w:t>Challenges</w:t>
+      </w:r>
+      <w:r>
+        <w:t xml:space="preserve"> and </w:t>
+      </w:r>
+      <w:r>
+        <w:t>Learning Outcomes</w:t>
       </w:r>
     </w:p>
     <w:p>
-      <w:r>
-        <w:t xml:space="preserve">Eventually, </w:t>
-      </w:r>
-      <w:r>
-        <w:t>I realized that</w:t>
-      </w:r>
-      <w:r>
-        <w:t xml:space="preserve"> </w:t>
-      </w:r>
-      <w:r>
-        <w:t>I needed to use the cosine similarity</w:t>
-      </w:r>
-      <w:r>
-        <w:t xml:space="preserve"> in order to </w:t>
-      </w:r>
-      <w:r>
-        <w:t>derive</w:t>
-      </w:r>
-      <w:r>
-        <w:t xml:space="preserve"> a more generaliz</w:t>
-      </w:r>
-      <w:r>
-        <w:t>ed</w:t>
-      </w:r>
-      <w:r>
-        <w:t xml:space="preserve"> </w:t>
-      </w:r>
-      <w:r>
-        <w:t xml:space="preserve">similarity. I realized that the cosine similarity is </w:t>
-      </w:r>
-      <w:proofErr w:type="gramStart"/>
-      <w:r>
-        <w:t>taking into account</w:t>
-      </w:r>
-      <w:proofErr w:type="gramEnd"/>
-      <w:r>
-        <w:t xml:space="preserve"> the common collocating words (not just the two words we were looking for)</w:t>
-      </w:r>
-      <w:r>
-        <w:t xml:space="preserve">, which </w:t>
-      </w:r>
-      <w:r>
-        <w:t>resulted in infinitely better results.</w:t>
+      <w:pPr>
+        <w:tabs>
+          <w:tab w:val="clear" w:pos="10800"/>
+          <w:tab w:val="left" w:pos="4808"/>
+        </w:tabs>
+      </w:pPr>
+      <w:r>
+        <w:t>Technically, this project wasn’t overly challenging. The code is relatively simple, just a bunch of loops, etc. The challenging part was trying to understand what the algorithm is trying to do; and how to adjust it to suit the objectives of the assignment.</w:t>
       </w:r>
     </w:p>
     <w:p>
       <w:pPr>
-        <w:pStyle w:val="Heading1"/>
-      </w:pPr>
-      <w:r>
-        <w:t>Results</w:t>
+        <w:tabs>
+          <w:tab w:val="clear" w:pos="10800"/>
+          <w:tab w:val="left" w:pos="4808"/>
+        </w:tabs>
+      </w:pPr>
+      <w:r>
+        <w:t>There was a very subtle difference in implementation required to answer the two sections of the assignment:</w:t>
       </w:r>
     </w:p>
     <w:p>
-      <w:r>
-        <w:t>To be honest, I got very strange results.</w:t>
+      <w:pPr>
+        <w:pStyle w:val="ListParagraph"/>
+        <w:numPr>
+          <w:ilvl w:val="0"/>
+          <w:numId w:val="35"/>
+        </w:numPr>
+        <w:tabs>
+          <w:tab w:val="left" w:pos="4808"/>
+        </w:tabs>
+      </w:pPr>
+      <w:r>
+        <w:t>Processing human judgements</w:t>
       </w:r>
     </w:p>
     <w:p>
-      <w:r>
-        <w:t>Using CBOW, I got a</w:t>
-      </w:r>
-      <w:r>
-        <w:t xml:space="preserve"> non-trivial</w:t>
-      </w:r>
-      <w:r>
-        <w:t xml:space="preserve"> negative correlation</w:t>
-      </w:r>
-      <w:r>
-        <w:t xml:space="preserve"> ranging from -0.296 to -0.374</w:t>
-      </w:r>
-      <w:r>
-        <w:t>.</w:t>
-      </w:r>
+      <w:pPr>
+        <w:pStyle w:val="ListParagraph"/>
+        <w:numPr>
+          <w:ilvl w:val="0"/>
+          <w:numId w:val="35"/>
+        </w:numPr>
+        <w:tabs>
+          <w:tab w:val="left" w:pos="4808"/>
+        </w:tabs>
+      </w:pPr>
+      <w:r>
+        <w:t>Word sense disambiguation</w:t>
+      </w:r>
+    </w:p>
+    <w:p>
+      <w:pPr>
+        <w:tabs>
+          <w:tab w:val="left" w:pos="4808"/>
+        </w:tabs>
+      </w:pPr>
+      <w:r>
+        <w:t>Processing human judgements was relatively simple. It took</w:t>
+      </w:r>
+      <w:r>
+        <w:t xml:space="preserve"> a word </w:t>
+      </w:r>
+      <m:oMath>
+        <m:sSub>
+          <m:sSubPr>
+            <m:ctrlPr>
+              <w:rPr>
+                <w:rFonts w:ascii="Cambria Math" w:hAnsi="Cambria Math"/>
+                <w:i/>
+              </w:rPr>
+            </m:ctrlPr>
+          </m:sSubPr>
+          <m:e>
+            <m:r>
+              <w:rPr>
+                <w:rFonts w:ascii="Cambria Math" w:hAnsi="Cambria Math"/>
+              </w:rPr>
+              <m:t>w</m:t>
+            </m:r>
+          </m:e>
+          <m:sub>
+            <m:r>
+              <w:rPr>
+                <w:rFonts w:ascii="Cambria Math" w:hAnsi="Cambria Math"/>
+              </w:rPr>
+              <m:t>0</m:t>
+            </m:r>
+          </m:sub>
+        </m:sSub>
+      </m:oMath>
       <w:r>
         <w:t xml:space="preserve"> </w:t>
       </w:r>
       <w:r>
-        <w:t xml:space="preserve">The implication of this is baffling. A positive correlation (near 1 in the interval [-1, 1]) would suggest that the algorithm agreed with the human annotators assessment of which words were similar. A correlation of zero would suggest that no such pattern could be found and that the algorithm was unable to find similar words. A negative correlation, on the other hand, </w:t>
-      </w:r>
-      <w:r>
-        <w:t>seem</w:t>
-      </w:r>
-      <w:r>
-        <w:t>s</w:t>
-      </w:r>
-      <w:r>
-        <w:t xml:space="preserve"> to imply that when human annotators found the similarity between the words in our test cases (e.g. car, automobile) to be strong, the algorithm calculate</w:t>
-      </w:r>
-      <w:r>
-        <w:t>d</w:t>
-      </w:r>
-      <w:r>
-        <w:t xml:space="preserve"> a weak correlation. </w:t>
-      </w:r>
-      <w:r>
-        <w:t xml:space="preserve">This pattern was found consistently across the range of the window sizes that I tested; specifically, </w:t>
+        <w:t xml:space="preserve">and compared it to another </w:t>
+      </w:r>
+      <w:r>
+        <w:t>word</w:t>
+      </w:r>
+      <w:r>
+        <w:t xml:space="preserve">, say </w:t>
       </w:r>
       <m:oMath>
         <m:r>
           <w:rPr>
             <w:rFonts w:ascii="Cambria Math" w:hAnsi="Cambria Math"/>
           </w:rPr>
-          <m:t>windo</m:t>
+          <m:t>p</m:t>
         </m:r>
+      </m:oMath>
+      <w:r>
+        <w:t xml:space="preserve"> and tried to identify the </w:t>
+      </w:r>
+      <w:r>
+        <w:t xml:space="preserve">shared hypernym with the greatest information content. In other words, what is the most informative “common ground” between all senses of all senses of the word </w:t>
+      </w:r>
+      <m:oMath>
+        <m:r>
+          <w:rPr>
+            <w:rFonts w:ascii="Cambria Math" w:hAnsi="Cambria Math"/>
+          </w:rPr>
+          <m:t>p</m:t>
+        </m:r>
+      </m:oMath>
+      <w:r>
+        <w:t xml:space="preserve"> and </w:t>
+      </w:r>
+      <m:oMath>
         <m:sSub>
           <m:sSubPr>
             <m:ctrlPr>
@@ -369,7 +349,107 @@
               <w:rPr>
                 <w:rFonts w:ascii="Cambria Math" w:hAnsi="Cambria Math"/>
               </w:rPr>
-              <m:t>i</m:t>
+              <m:t>0</m:t>
+            </m:r>
+          </m:sub>
+        </m:sSub>
+      </m:oMath>
+      <w:r>
+        <w:t>.</w:t>
+      </w:r>
+      <w:r>
+        <w:t xml:space="preserve"> To achieve this, </w:t>
+      </w:r>
+      <w:r>
+        <w:t xml:space="preserve">we maintain a record of the weights allocated to the various senses of </w:t>
+      </w:r>
+      <m:oMath>
+        <m:sSub>
+          <m:sSubPr>
+            <m:ctrlPr>
+              <w:rPr>
+                <w:rFonts w:ascii="Cambria Math" w:hAnsi="Cambria Math"/>
+                <w:i/>
+              </w:rPr>
+            </m:ctrlPr>
+          </m:sSubPr>
+          <m:e>
+            <m:r>
+              <w:rPr>
+                <w:rFonts w:ascii="Cambria Math" w:hAnsi="Cambria Math"/>
+              </w:rPr>
+              <m:t>w</m:t>
+            </m:r>
+          </m:e>
+          <m:sub>
+            <m:r>
+              <w:rPr>
+                <w:rFonts w:ascii="Cambria Math" w:hAnsi="Cambria Math"/>
+              </w:rPr>
+              <m:t>0</m:t>
+            </m:r>
+          </m:sub>
+        </m:sSub>
+      </m:oMath>
+      <w:r>
+        <w:t xml:space="preserve"> </w:t>
+      </w:r>
+      <w:r>
+        <w:t xml:space="preserve">considering each </w:t>
+      </w:r>
+      <w:r>
+        <w:t xml:space="preserve">sense of </w:t>
+      </w:r>
+      <m:oMath>
+        <m:r>
+          <w:rPr>
+            <w:rFonts w:ascii="Cambria Math" w:hAnsi="Cambria Math"/>
+          </w:rPr>
+          <m:t>p</m:t>
+        </m:r>
+      </m:oMath>
+      <w:r>
+        <w:t>. We then return the maximum value of this collection to indicate the greatest similarity between senses of the two words.</w:t>
+      </w:r>
+    </w:p>
+    <w:p>
+      <w:pPr>
+        <w:tabs>
+          <w:tab w:val="left" w:pos="4808"/>
+        </w:tabs>
+      </w:pPr>
+      <w:r>
+        <w:t xml:space="preserve">Word sense disambiguation was a little more challenging. In this case, we were looking across a number of probe words </w:t>
+      </w:r>
+      <m:oMath>
+        <m:sSub>
+          <m:sSubPr>
+            <m:ctrlPr>
+              <w:rPr>
+                <w:rFonts w:ascii="Cambria Math" w:hAnsi="Cambria Math"/>
+              </w:rPr>
+            </m:ctrlPr>
+          </m:sSubPr>
+          <m:e>
+            <m:r>
+              <m:rPr>
+                <m:sty m:val="p"/>
+              </m:rPr>
+              <w:rPr>
+                <w:rFonts w:ascii="Cambria Math" w:hAnsi="Cambria Math"/>
+              </w:rPr>
+              <m:t>p</m:t>
+            </m:r>
+          </m:e>
+          <m:sub>
+            <m:r>
+              <m:rPr>
+                <m:sty m:val="p"/>
+              </m:rPr>
+              <w:rPr>
+                <w:rFonts w:ascii="Cambria Math" w:hAnsi="Cambria Math"/>
+              </w:rPr>
+              <m:t>1</m:t>
             </m:r>
           </m:sub>
         </m:sSub>
@@ -377,578 +457,503 @@
           <w:rPr>
             <w:rFonts w:ascii="Cambria Math" w:hAnsi="Cambria Math"/>
           </w:rPr>
-          <m:t>∈</m:t>
+          <m:t xml:space="preserve">, </m:t>
         </m:r>
+        <m:sSub>
+          <m:sSubPr>
+            <m:ctrlPr>
+              <w:rPr>
+                <w:rFonts w:ascii="Cambria Math" w:hAnsi="Cambria Math"/>
+                <w:i/>
+              </w:rPr>
+            </m:ctrlPr>
+          </m:sSubPr>
+          <m:e>
+            <m:r>
+              <w:rPr>
+                <w:rFonts w:ascii="Cambria Math" w:hAnsi="Cambria Math"/>
+              </w:rPr>
+              <m:t>p</m:t>
+            </m:r>
+          </m:e>
+          <m:sub>
+            <m:r>
+              <w:rPr>
+                <w:rFonts w:ascii="Cambria Math" w:hAnsi="Cambria Math"/>
+              </w:rPr>
+              <m:t>2</m:t>
+            </m:r>
+          </m:sub>
+        </m:sSub>
         <m:r>
           <w:rPr>
             <w:rFonts w:ascii="Cambria Math" w:hAnsi="Cambria Math"/>
           </w:rPr>
-          <m:t>{ 2, 10, 50, 100 }</m:t>
+          <m:t xml:space="preserve">, …, </m:t>
+        </m:r>
+        <m:sSub>
+          <m:sSubPr>
+            <m:ctrlPr>
+              <w:rPr>
+                <w:rFonts w:ascii="Cambria Math" w:hAnsi="Cambria Math"/>
+                <w:i/>
+              </w:rPr>
+            </m:ctrlPr>
+          </m:sSubPr>
+          <m:e>
+            <m:r>
+              <w:rPr>
+                <w:rFonts w:ascii="Cambria Math" w:hAnsi="Cambria Math"/>
+              </w:rPr>
+              <m:t>p</m:t>
+            </m:r>
+          </m:e>
+          <m:sub>
+            <m:r>
+              <w:rPr>
+                <w:rFonts w:ascii="Cambria Math" w:hAnsi="Cambria Math"/>
+              </w:rPr>
+              <m:t>n</m:t>
+            </m:r>
+          </m:sub>
+        </m:sSub>
+      </m:oMath>
+      <w:r>
+        <w:t xml:space="preserve"> </w:t>
+      </w:r>
+      <w:r>
+        <w:t xml:space="preserve">to identify the most closely related sense of </w:t>
+      </w:r>
+      <m:oMath>
+        <m:sSub>
+          <m:sSubPr>
+            <m:ctrlPr>
+              <w:rPr>
+                <w:rFonts w:ascii="Cambria Math" w:hAnsi="Cambria Math"/>
+                <w:i/>
+              </w:rPr>
+            </m:ctrlPr>
+          </m:sSubPr>
+          <m:e>
+            <m:r>
+              <w:rPr>
+                <w:rFonts w:ascii="Cambria Math" w:hAnsi="Cambria Math"/>
+              </w:rPr>
+              <m:t>w</m:t>
+            </m:r>
+          </m:e>
+          <m:sub>
+            <m:r>
+              <w:rPr>
+                <w:rFonts w:ascii="Cambria Math" w:hAnsi="Cambria Math"/>
+              </w:rPr>
+              <m:t>0</m:t>
+            </m:r>
+          </m:sub>
+        </m:sSub>
+      </m:oMath>
+      <w:r>
+        <w:t xml:space="preserve">. This ends up being an import </w:t>
+      </w:r>
+      <w:r>
+        <w:t xml:space="preserve">distinction as we need to maintain a record of the weights allocated to the various senses of </w:t>
+      </w:r>
+      <m:oMath>
+        <m:sSub>
+          <m:sSubPr>
+            <m:ctrlPr>
+              <w:rPr>
+                <w:rFonts w:ascii="Cambria Math" w:hAnsi="Cambria Math"/>
+                <w:i/>
+              </w:rPr>
+            </m:ctrlPr>
+          </m:sSubPr>
+          <m:e>
+            <m:r>
+              <w:rPr>
+                <w:rFonts w:ascii="Cambria Math" w:hAnsi="Cambria Math"/>
+              </w:rPr>
+              <m:t>w</m:t>
+            </m:r>
+          </m:e>
+          <m:sub>
+            <m:r>
+              <w:rPr>
+                <w:rFonts w:ascii="Cambria Math" w:hAnsi="Cambria Math"/>
+              </w:rPr>
+              <m:t>0</m:t>
+            </m:r>
+          </m:sub>
+        </m:sSub>
+      </m:oMath>
+      <w:r>
+        <w:t xml:space="preserve"> across </w:t>
+      </w:r>
+      <w:r>
+        <w:rPr>
+          <w:i/>
+        </w:rPr>
+        <w:t>all</w:t>
+      </w:r>
+      <w:r>
+        <w:t xml:space="preserve"> senses of </w:t>
+      </w:r>
+      <m:oMath>
+        <m:sSub>
+          <m:sSubPr>
+            <m:ctrlPr>
+              <w:rPr>
+                <w:rFonts w:ascii="Cambria Math" w:hAnsi="Cambria Math"/>
+              </w:rPr>
+            </m:ctrlPr>
+          </m:sSubPr>
+          <m:e>
+            <m:r>
+              <m:rPr>
+                <m:sty m:val="p"/>
+              </m:rPr>
+              <w:rPr>
+                <w:rFonts w:ascii="Cambria Math" w:hAnsi="Cambria Math"/>
+              </w:rPr>
+              <m:t>p</m:t>
+            </m:r>
+          </m:e>
+          <m:sub>
+            <m:r>
+              <m:rPr>
+                <m:sty m:val="p"/>
+              </m:rPr>
+              <w:rPr>
+                <w:rFonts w:ascii="Cambria Math" w:hAnsi="Cambria Math"/>
+              </w:rPr>
+              <m:t>i</m:t>
+            </m:r>
+          </m:sub>
+        </m:sSub>
+      </m:oMath>
+      <w:r>
+        <w:t xml:space="preserve"> for every </w:t>
+      </w:r>
+      <m:oMath>
+        <m:r>
+          <m:rPr>
+            <m:sty m:val="p"/>
+          </m:rPr>
+          <w:rPr>
+            <w:rFonts w:ascii="Cambria Math" w:hAnsi="Cambria Math"/>
+          </w:rPr>
+          <m:t>i ϵ { 1, 2, …, n}</m:t>
         </m:r>
       </m:oMath>
       <w:r>
         <w:t>.</w:t>
       </w:r>
+      <w:r>
+        <w:t xml:space="preserve"> In this way, we can find the most informative sense of </w:t>
+      </w:r>
+      <m:oMath>
+        <m:sSub>
+          <m:sSubPr>
+            <m:ctrlPr>
+              <w:rPr>
+                <w:rFonts w:ascii="Cambria Math" w:hAnsi="Cambria Math"/>
+                <w:i/>
+              </w:rPr>
+            </m:ctrlPr>
+          </m:sSubPr>
+          <m:e>
+            <m:r>
+              <w:rPr>
+                <w:rFonts w:ascii="Cambria Math" w:hAnsi="Cambria Math"/>
+              </w:rPr>
+              <m:t>w</m:t>
+            </m:r>
+          </m:e>
+          <m:sub>
+            <m:r>
+              <w:rPr>
+                <w:rFonts w:ascii="Cambria Math" w:hAnsi="Cambria Math"/>
+              </w:rPr>
+              <m:t>0</m:t>
+            </m:r>
+          </m:sub>
+        </m:sSub>
+      </m:oMath>
+      <w:r>
+        <w:t xml:space="preserve"> across all senses the probe words.</w:t>
+      </w:r>
+      <w:r>
+        <w:t xml:space="preserve"> </w:t>
+      </w:r>
     </w:p>
     <w:p>
       <w:pPr>
-        <w:spacing w:after="0" w:line="240" w:lineRule="auto"/>
-        <w:jc w:val="center"/>
-        <w:rPr>
-          <w:rFonts w:ascii="Courier New" w:hAnsi="Courier New" w:cs="Courier New"/>
-        </w:rPr>
-      </w:pPr>
-      <w:bookmarkStart w:id="0" w:name="_GoBack"/>
-      <w:r>
-        <w:rPr>
-          <w:rFonts w:ascii="Courier New" w:hAnsi="Courier New" w:cs="Courier New"/>
-        </w:rPr>
-        <w:t>+---</w:t>
-      </w:r>
-      <w:r>
-        <w:rPr>
-          <w:rFonts w:ascii="Courier New" w:hAnsi="Courier New" w:cs="Courier New"/>
-        </w:rPr>
-        <w:t>-------</w:t>
-      </w:r>
-      <w:r>
-        <w:rPr>
-          <w:rFonts w:ascii="Courier New" w:hAnsi="Courier New" w:cs="Courier New"/>
-        </w:rPr>
-        <w:t>---+--------+--------+--------+--------+</w:t>
+        <w:pStyle w:val="Heading1"/>
+      </w:pPr>
+      <w:r>
+        <w:t>Results</w:t>
       </w:r>
     </w:p>
     <w:p>
-      <w:pPr>
-        <w:spacing w:after="0" w:line="240" w:lineRule="auto"/>
-        <w:jc w:val="center"/>
-        <w:rPr>
-          <w:rFonts w:ascii="Courier New" w:hAnsi="Courier New" w:cs="Courier New"/>
-        </w:rPr>
-      </w:pPr>
-      <w:r>
-        <w:rPr>
-          <w:rFonts w:ascii="Courier New" w:hAnsi="Courier New" w:cs="Courier New"/>
-        </w:rPr>
-        <w:t>|</w:t>
-      </w:r>
-      <w:r>
-        <w:rPr>
-          <w:rFonts w:ascii="Courier New" w:hAnsi="Courier New" w:cs="Courier New"/>
-        </w:rPr>
+      <w:r>
+        <w:t xml:space="preserve">The results compare relatively well to human judgments (around </w:t>
+      </w:r>
+      <w:r>
+        <w:t>72</w:t>
+      </w:r>
+      <w:r>
+        <w:t>.</w:t>
+      </w:r>
+      <w:r>
+        <w:t>4</w:t>
+      </w:r>
+      <w:r>
+        <w:t>% correlation). I think this is a useful indicator but, personally, I don’t consider this problem to be sufficiently solved. I think that a shortcoming of this approach is that an obscure sense of a word can be deemed very informative</w:t>
+      </w:r>
+      <w:r>
+        <w:t xml:space="preserve"> due to how frequency </w:t>
+      </w:r>
+      <w:r>
+        <w:t xml:space="preserve">or infrequently </w:t>
+      </w:r>
+      <w:r>
+        <w:t>the word is used</w:t>
+      </w:r>
+      <w:r>
+        <w:t xml:space="preserve"> in a particular corpus</w:t>
+      </w:r>
+      <w:r>
+        <w:t xml:space="preserve">; however, the connection between the concepts semantically may by tangential. Considering the word “golf” for example, I think the most salient interpretation is of the sport. However, in a corpus that references </w:t>
+      </w:r>
+      <w:r>
+        <w:t xml:space="preserve">cars a lot, a </w:t>
+      </w:r>
+      <w:r>
+        <w:t>Volkswagen Golf (a brand of car)</w:t>
+      </w:r>
+      <w:r>
+        <w:t xml:space="preserve"> might </w:t>
+      </w:r>
+      <w:r>
+        <w:t>be given more salience tha</w:t>
+      </w:r>
+      <w:r>
+        <w:t>n</w:t>
+      </w:r>
+      <w:r>
         <w:t xml:space="preserve"> </w:t>
       </w:r>
       <w:r>
-        <w:rPr>
-          <w:rFonts w:ascii="Courier New" w:hAnsi="Courier New" w:cs="Courier New"/>
-        </w:rPr>
-        <w:t xml:space="preserve">CBOW </w:t>
-      </w:r>
-      <w:r>
-        <w:rPr>
-          <w:rFonts w:ascii="Courier New" w:hAnsi="Courier New" w:cs="Courier New"/>
-        </w:rPr>
-        <w:t xml:space="preserve">      </w:t>
-      </w:r>
-      <w:r>
-        <w:rPr>
-          <w:rFonts w:ascii="Courier New" w:hAnsi="Courier New" w:cs="Courier New"/>
-        </w:rPr>
-        <w:t xml:space="preserve"> |   2    |   10   |   50   |  100   |</w:t>
+        <w:t xml:space="preserve">a speaker of the language might </w:t>
+      </w:r>
+      <w:r>
+        <w:t>warrant.</w:t>
+      </w:r>
+      <w:r>
+        <w:t xml:space="preserve"> Having said that, this shortcoming is not specific to this problem but rather to the whole class of problems that assume that a </w:t>
+      </w:r>
+      <w:proofErr w:type="gramStart"/>
+      <w:r>
+        <w:t>corpora</w:t>
+      </w:r>
+      <w:proofErr w:type="gramEnd"/>
+      <w:r>
+        <w:t xml:space="preserve"> is a representative samples of a language.</w:t>
       </w:r>
     </w:p>
     <w:p>
       <w:pPr>
-        <w:spacing w:after="0" w:line="240" w:lineRule="auto"/>
-        <w:jc w:val="center"/>
-        <w:rPr>
-          <w:rFonts w:ascii="Courier New" w:hAnsi="Courier New" w:cs="Courier New"/>
-        </w:rPr>
-      </w:pPr>
-      <w:r>
-        <w:rPr>
-          <w:rFonts w:ascii="Courier New" w:hAnsi="Courier New" w:cs="Courier New"/>
-        </w:rPr>
-        <w:t>+----------</w:t>
-      </w:r>
-      <w:r>
-        <w:rPr>
-          <w:rFonts w:ascii="Courier New" w:hAnsi="Courier New" w:cs="Courier New"/>
-        </w:rPr>
-        <w:t>--</w:t>
-      </w:r>
-      <w:r>
-        <w:rPr>
-          <w:rFonts w:ascii="Courier New" w:hAnsi="Courier New" w:cs="Courier New"/>
-        </w:rPr>
-        <w:t>-+--------+--------+--------+--------+</w:t>
+        <w:pStyle w:val="Heading1"/>
+        <w:ind w:left="374"/>
+      </w:pPr>
+      <w:r>
+        <w:t>Insights</w:t>
       </w:r>
     </w:p>
     <w:p>
-      <w:pPr>
-        <w:spacing w:after="0" w:line="240" w:lineRule="auto"/>
-        <w:jc w:val="center"/>
-        <w:rPr>
-          <w:rFonts w:ascii="Courier New" w:hAnsi="Courier New" w:cs="Courier New"/>
-        </w:rPr>
-      </w:pPr>
-      <w:r>
-        <w:rPr>
-          <w:rFonts w:ascii="Courier New" w:hAnsi="Courier New" w:cs="Courier New"/>
-        </w:rPr>
-        <w:t>|</w:t>
-      </w:r>
-      <w:r>
-        <w:rPr>
-          <w:rFonts w:ascii="Courier New" w:hAnsi="Courier New" w:cs="Courier New"/>
-        </w:rPr>
-        <w:t xml:space="preserve"> Correlation</w:t>
-      </w:r>
-      <w:r>
-        <w:rPr>
-          <w:rFonts w:ascii="Courier New" w:hAnsi="Courier New" w:cs="Courier New"/>
-        </w:rPr>
-        <w:t xml:space="preserve"> | -0.296 | -0.359 | -0.374 | -0.356 |</w:t>
+      <w:r>
+        <w:lastRenderedPageBreak/>
+        <w:t xml:space="preserve">The algorithm seemed to fare much worse when used to predict the desired word sense from a series of other probe words. In this experiment, the algorithm was only able to correctly identify the correct sense of </w:t>
+      </w:r>
+      <m:oMath>
+        <m:sSub>
+          <m:sSubPr>
+            <m:ctrlPr>
+              <w:rPr>
+                <w:rFonts w:ascii="Cambria Math" w:hAnsi="Cambria Math"/>
+                <w:i/>
+              </w:rPr>
+            </m:ctrlPr>
+          </m:sSubPr>
+          <m:e>
+            <m:r>
+              <w:rPr>
+                <w:rFonts w:ascii="Cambria Math" w:hAnsi="Cambria Math"/>
+              </w:rPr>
+              <m:t>w</m:t>
+            </m:r>
+          </m:e>
+          <m:sub>
+            <m:r>
+              <w:rPr>
+                <w:rFonts w:ascii="Cambria Math" w:hAnsi="Cambria Math"/>
+              </w:rPr>
+              <m:t>0</m:t>
+            </m:r>
+          </m:sub>
+        </m:sSub>
+      </m:oMath>
+      <w:r>
+        <w:t xml:space="preserve"> for around 50% of the samples.</w:t>
       </w:r>
     </w:p>
     <w:p>
       <w:pPr>
-        <w:spacing w:after="0" w:line="240" w:lineRule="auto"/>
-        <w:jc w:val="center"/>
-        <w:rPr>
-          <w:rFonts w:ascii="Courier New" w:hAnsi="Courier New" w:cs="Courier New"/>
-        </w:rPr>
-      </w:pPr>
-      <w:r>
-        <w:rPr>
-          <w:rFonts w:ascii="Courier New" w:hAnsi="Courier New" w:cs="Courier New"/>
-        </w:rPr>
-        <w:t>+-----</w:t>
-      </w:r>
-      <w:r>
-        <w:rPr>
-          <w:rFonts w:ascii="Courier New" w:hAnsi="Courier New" w:cs="Courier New"/>
-        </w:rPr>
-        <w:t>-------</w:t>
-      </w:r>
-      <w:r>
-        <w:rPr>
-          <w:rFonts w:ascii="Courier New" w:hAnsi="Courier New" w:cs="Courier New"/>
-        </w:rPr>
-        <w:t>-+--------+--------+--------+--------+</w:t>
-      </w:r>
-    </w:p>
-    <w:bookmarkEnd w:id="0"/>
-    <w:p>
-      <w:pPr>
-        <w:spacing w:before="240"/>
-      </w:pPr>
-      <w:r>
-        <w:t>I was worried that perhaps I had badly messed up but after conferring with some colleagues, we all had similar results. In fact, one other student’s results agreed with mine to 12 decimal places</w:t>
-      </w:r>
-      <w:r>
-        <w:t>, w</w:t>
-      </w:r>
-      <w:r>
-        <w:t>hich was reassuring. Either I wasn’t wrong… or, at the very least, I was wrong but in good company.</w:t>
+        <w:tabs>
+          <w:tab w:val="clear" w:pos="10800"/>
+          <w:tab w:val="left" w:pos="4808"/>
+        </w:tabs>
+      </w:pPr>
+      <w:r>
+        <w:t xml:space="preserve">I think the reason for this might be because, since we are allocating weight to </w:t>
+      </w:r>
+      <w:r>
+        <w:t xml:space="preserve">the </w:t>
+      </w:r>
+      <w:r>
+        <w:t xml:space="preserve">word senses of </w:t>
+      </w:r>
+      <m:oMath>
+        <m:sSub>
+          <m:sSubPr>
+            <m:ctrlPr>
+              <w:rPr>
+                <w:rFonts w:ascii="Cambria Math" w:hAnsi="Cambria Math"/>
+                <w:i/>
+              </w:rPr>
+            </m:ctrlPr>
+          </m:sSubPr>
+          <m:e>
+            <m:r>
+              <w:rPr>
+                <w:rFonts w:ascii="Cambria Math" w:hAnsi="Cambria Math"/>
+              </w:rPr>
+              <m:t>w</m:t>
+            </m:r>
+          </m:e>
+          <m:sub>
+            <m:r>
+              <w:rPr>
+                <w:rFonts w:ascii="Cambria Math" w:hAnsi="Cambria Math"/>
+              </w:rPr>
+              <m:t>0</m:t>
+            </m:r>
+          </m:sub>
+        </m:sSub>
+      </m:oMath>
+      <w:r>
+        <w:t xml:space="preserve"> over all probe words, it is possible for some senses of </w:t>
+      </w:r>
+      <m:oMath>
+        <m:sSub>
+          <m:sSubPr>
+            <m:ctrlPr>
+              <w:rPr>
+                <w:rFonts w:ascii="Cambria Math" w:hAnsi="Cambria Math"/>
+                <w:i/>
+              </w:rPr>
+            </m:ctrlPr>
+          </m:sSubPr>
+          <m:e>
+            <m:r>
+              <w:rPr>
+                <w:rFonts w:ascii="Cambria Math" w:hAnsi="Cambria Math"/>
+              </w:rPr>
+              <m:t>w</m:t>
+            </m:r>
+          </m:e>
+          <m:sub>
+            <m:r>
+              <w:rPr>
+                <w:rFonts w:ascii="Cambria Math" w:hAnsi="Cambria Math"/>
+              </w:rPr>
+              <m:t>0</m:t>
+            </m:r>
+          </m:sub>
+        </m:sSub>
+      </m:oMath>
+      <w:r>
+        <w:t xml:space="preserve"> to receive unexpectedly high weight due to some skewness in the corpus.</w:t>
       </w:r>
     </w:p>
     <w:p>
-      <w:r>
-        <w:lastRenderedPageBreak/>
-        <w:t xml:space="preserve">Perhaps, despite the size of the dataset, </w:t>
-      </w:r>
-      <w:r>
-        <w:t>there</w:t>
-      </w:r>
-      <w:r>
-        <w:t xml:space="preserve"> is still not enough</w:t>
-      </w:r>
-      <w:r>
-        <w:t xml:space="preserve"> data</w:t>
-      </w:r>
-      <w:r>
-        <w:t xml:space="preserve"> to train the NN. Or perhaps, because we were not seeding randomly (in order to compare results) for our analysis, the NN found a local maximum that was not the global maximum for this problem.</w:t>
+      <w:pPr>
+        <w:tabs>
+          <w:tab w:val="clear" w:pos="10800"/>
+          <w:tab w:val="left" w:pos="4808"/>
+        </w:tabs>
+      </w:pPr>
+      <w:r>
+        <w:t xml:space="preserve">On the other hand, </w:t>
+      </w:r>
+      <w:r>
+        <w:t xml:space="preserve">what is the common thread between “line” as in “news” and “line” as in “brainstorm”? The connection seems tentative to me as a native speaker of English. So, we should bear in mind that the algorithm will return the highest calculated sense of </w:t>
+      </w:r>
+      <m:oMath>
+        <m:sSub>
+          <m:sSubPr>
+            <m:ctrlPr>
+              <w:rPr>
+                <w:rFonts w:ascii="Cambria Math" w:hAnsi="Cambria Math"/>
+                <w:i/>
+              </w:rPr>
+            </m:ctrlPr>
+          </m:sSubPr>
+          <m:e>
+            <m:r>
+              <w:rPr>
+                <w:rFonts w:ascii="Cambria Math" w:hAnsi="Cambria Math"/>
+              </w:rPr>
+              <m:t>w</m:t>
+            </m:r>
+          </m:e>
+          <m:sub>
+            <m:r>
+              <w:rPr>
+                <w:rFonts w:ascii="Cambria Math" w:hAnsi="Cambria Math"/>
+              </w:rPr>
+              <m:t>0</m:t>
+            </m:r>
+          </m:sub>
+        </m:sSub>
+      </m:oMath>
+      <w:r>
+        <w:t>; no matter how high (or low) that weight is; whereas people are much more likely to confess that we simply do not see a pattern in the probe words at all.</w:t>
       </w:r>
     </w:p>
     <w:p>
       <w:pPr>
-        <w:spacing w:before="240"/>
-      </w:pPr>
-      <w:r>
-        <w:t>The distributional similarity section went a bit better.</w:t>
-      </w:r>
-      <w:r>
-        <w:t xml:space="preserve"> Here, I was able to generate the following results:</w:t>
-      </w:r>
-    </w:p>
-    <w:p>
-      <w:pPr>
-        <w:spacing w:after="0" w:line="240" w:lineRule="auto"/>
-        <w:jc w:val="center"/>
+        <w:tabs>
+          <w:tab w:val="clear" w:pos="10800"/>
+          <w:tab w:val="left" w:pos="4808"/>
+        </w:tabs>
+      </w:pPr>
+      <w:r>
+        <w:t xml:space="preserve">So, depending on the application of this algorithm it might be helpful </w:t>
+      </w:r>
+      <w:bookmarkStart w:id="0" w:name="_GoBack"/>
+      <w:bookmarkEnd w:id="0"/>
+      <w:r>
+        <w:t xml:space="preserve">to define an </w:t>
+      </w:r>
+      <w:r>
         <w:rPr>
-          <w:rFonts w:ascii="Courier New" w:hAnsi="Courier New" w:cs="Courier New"/>
+          <w:i/>
         </w:rPr>
-      </w:pPr>
-      <w:r>
-        <w:rPr>
-          <w:rFonts w:ascii="Courier New" w:hAnsi="Courier New" w:cs="Courier New"/>
-        </w:rPr>
-        <w:t>+-----------+--------+----------------</w:t>
-      </w:r>
-      <w:r>
-        <w:rPr>
-          <w:rFonts w:ascii="Courier New" w:hAnsi="Courier New" w:cs="Courier New"/>
-        </w:rPr>
-        <w:t>-</w:t>
-      </w:r>
-      <w:r>
-        <w:rPr>
-          <w:rFonts w:ascii="Courier New" w:hAnsi="Courier New" w:cs="Courier New"/>
-        </w:rPr>
-        <w:t>--+</w:t>
-      </w:r>
-    </w:p>
-    <w:p>
-      <w:pPr>
-        <w:spacing w:after="0" w:line="240" w:lineRule="auto"/>
-        <w:jc w:val="center"/>
-        <w:rPr>
-          <w:rFonts w:ascii="Courier New" w:hAnsi="Courier New" w:cs="Courier New"/>
-        </w:rPr>
-      </w:pPr>
-      <w:r>
-        <w:rPr>
-          <w:rFonts w:ascii="Courier New" w:hAnsi="Courier New" w:cs="Courier New"/>
-        </w:rPr>
-        <w:t xml:space="preserve">|   Type    | Window |   Correlation   </w:t>
-      </w:r>
-      <w:r>
-        <w:rPr>
-          <w:rFonts w:ascii="Courier New" w:hAnsi="Courier New" w:cs="Courier New"/>
-        </w:rPr>
-        <w:t xml:space="preserve"> </w:t>
-      </w:r>
-      <w:r>
-        <w:rPr>
-          <w:rFonts w:ascii="Courier New" w:hAnsi="Courier New" w:cs="Courier New"/>
-        </w:rPr>
-        <w:t xml:space="preserve"> |</w:t>
-      </w:r>
-    </w:p>
-    <w:p>
-      <w:pPr>
-        <w:spacing w:after="0" w:line="240" w:lineRule="auto"/>
-        <w:jc w:val="center"/>
-        <w:rPr>
-          <w:rFonts w:ascii="Courier New" w:hAnsi="Courier New" w:cs="Courier New"/>
-        </w:rPr>
-      </w:pPr>
-      <w:r>
-        <w:rPr>
-          <w:rFonts w:ascii="Courier New" w:hAnsi="Courier New" w:cs="Courier New"/>
-        </w:rPr>
-        <w:t>+-----------+--------+---------------</w:t>
-      </w:r>
-      <w:r>
-        <w:rPr>
-          <w:rFonts w:ascii="Courier New" w:hAnsi="Courier New" w:cs="Courier New"/>
-        </w:rPr>
-        <w:t>-</w:t>
-      </w:r>
-      <w:r>
-        <w:rPr>
-          <w:rFonts w:ascii="Courier New" w:hAnsi="Courier New" w:cs="Courier New"/>
-        </w:rPr>
-        <w:t>---+</w:t>
-      </w:r>
-    </w:p>
-    <w:p>
-      <w:pPr>
-        <w:spacing w:after="0" w:line="240" w:lineRule="auto"/>
-        <w:jc w:val="center"/>
-        <w:rPr>
-          <w:rFonts w:ascii="Courier New" w:hAnsi="Courier New" w:cs="Courier New"/>
-        </w:rPr>
-      </w:pPr>
-      <w:r>
-        <w:rPr>
-          <w:rFonts w:ascii="Courier New" w:hAnsi="Courier New" w:cs="Courier New"/>
-        </w:rPr>
-        <w:t xml:space="preserve">| Frequency |      2 | </w:t>
-      </w:r>
-      <w:r>
-        <w:rPr>
-          <w:rFonts w:ascii="Courier New" w:hAnsi="Courier New" w:cs="Courier New"/>
-        </w:rPr>
-        <w:t xml:space="preserve"> </w:t>
-      </w:r>
-      <w:r>
-        <w:rPr>
-          <w:rFonts w:ascii="Courier New" w:hAnsi="Courier New" w:cs="Courier New"/>
-        </w:rPr>
-        <w:t>-0.0192529856399 |</w:t>
-      </w:r>
-    </w:p>
-    <w:p>
-      <w:pPr>
-        <w:spacing w:after="0" w:line="240" w:lineRule="auto"/>
-        <w:jc w:val="center"/>
-        <w:rPr>
-          <w:rFonts w:ascii="Courier New" w:hAnsi="Courier New" w:cs="Courier New"/>
-        </w:rPr>
-      </w:pPr>
-      <w:r>
-        <w:rPr>
-          <w:rFonts w:ascii="Courier New" w:hAnsi="Courier New" w:cs="Courier New"/>
-        </w:rPr>
-        <w:t xml:space="preserve">| PMI       |      2 |   0.606771880235 </w:t>
-      </w:r>
-      <w:r>
-        <w:rPr>
-          <w:rFonts w:ascii="Courier New" w:hAnsi="Courier New" w:cs="Courier New"/>
-        </w:rPr>
-        <w:t xml:space="preserve"> </w:t>
-      </w:r>
-      <w:r>
-        <w:rPr>
-          <w:rFonts w:ascii="Courier New" w:hAnsi="Courier New" w:cs="Courier New"/>
-        </w:rPr>
-        <w:t>|</w:t>
-      </w:r>
-    </w:p>
-    <w:p>
-      <w:pPr>
-        <w:spacing w:after="0" w:line="240" w:lineRule="auto"/>
-        <w:jc w:val="center"/>
-        <w:rPr>
-          <w:rFonts w:ascii="Courier New" w:hAnsi="Courier New" w:cs="Courier New"/>
-        </w:rPr>
-      </w:pPr>
-      <w:r>
-        <w:rPr>
-          <w:rFonts w:ascii="Courier New" w:hAnsi="Courier New" w:cs="Courier New"/>
-        </w:rPr>
-        <w:t xml:space="preserve">| PMI       |     10 |  </w:t>
-      </w:r>
-      <w:r>
-        <w:rPr>
-          <w:rFonts w:ascii="Courier New" w:hAnsi="Courier New" w:cs="Courier New"/>
-        </w:rPr>
-        <w:t xml:space="preserve"> </w:t>
-      </w:r>
-      <w:r>
-        <w:rPr>
-          <w:rFonts w:ascii="Courier New" w:hAnsi="Courier New" w:cs="Courier New"/>
-        </w:rPr>
-        <w:t>0.425933082702</w:t>
-      </w:r>
-      <w:r>
-        <w:rPr>
-          <w:rFonts w:ascii="Courier New" w:hAnsi="Courier New" w:cs="Courier New"/>
-        </w:rPr>
-        <w:t xml:space="preserve">  |</w:t>
-      </w:r>
-    </w:p>
-    <w:p>
-      <w:pPr>
-        <w:spacing w:after="0" w:line="240" w:lineRule="auto"/>
-        <w:jc w:val="center"/>
-        <w:rPr>
-          <w:rFonts w:ascii="Courier New" w:hAnsi="Courier New" w:cs="Courier New"/>
-        </w:rPr>
-      </w:pPr>
-      <w:r>
-        <w:rPr>
-          <w:rFonts w:ascii="Courier New" w:hAnsi="Courier New" w:cs="Courier New"/>
-        </w:rPr>
-        <w:t>| Word2Vec  |      2 |  -0.296267817236</w:t>
-      </w:r>
-      <w:r>
-        <w:rPr>
-          <w:rFonts w:ascii="Courier New" w:hAnsi="Courier New" w:cs="Courier New"/>
-        </w:rPr>
-        <w:t xml:space="preserve"> </w:t>
-      </w:r>
-      <w:r>
-        <w:rPr>
-          <w:rFonts w:ascii="Courier New" w:hAnsi="Courier New" w:cs="Courier New"/>
-        </w:rPr>
-        <w:t xml:space="preserve"> |</w:t>
-      </w:r>
-    </w:p>
-    <w:p>
-      <w:pPr>
-        <w:spacing w:after="0" w:line="240" w:lineRule="auto"/>
-        <w:jc w:val="center"/>
-        <w:rPr>
-          <w:rFonts w:ascii="Courier New" w:hAnsi="Courier New" w:cs="Courier New"/>
-        </w:rPr>
-      </w:pPr>
-      <w:r>
-        <w:rPr>
-          <w:rFonts w:ascii="Courier New" w:hAnsi="Courier New" w:cs="Courier New"/>
-        </w:rPr>
-        <w:t>+-----------+--------+----------------</w:t>
-      </w:r>
-      <w:r>
-        <w:rPr>
-          <w:rFonts w:ascii="Courier New" w:hAnsi="Courier New" w:cs="Courier New"/>
-        </w:rPr>
-        <w:t>-</w:t>
-      </w:r>
-      <w:r>
-        <w:rPr>
-          <w:rFonts w:ascii="Courier New" w:hAnsi="Courier New" w:cs="Courier New"/>
-        </w:rPr>
-        <w:t>--+</w:t>
-      </w:r>
-    </w:p>
-    <w:p>
-      <w:pPr>
-        <w:rPr>
-          <w:rFonts w:hint="eastAsia"/>
-        </w:rPr>
-      </w:pPr>
-      <w:r>
-        <w:t xml:space="preserve">The FREQ variety indicated no correlated with a  window size of 2; however, the PMI variety worked surprisingly well. It demonstrated </w:t>
-      </w:r>
-      <w:r>
-        <w:t>a relatively strong correlation</w:t>
-      </w:r>
-      <w:r>
-        <w:t>s</w:t>
-      </w:r>
-      <w:r>
-        <w:t xml:space="preserve"> of </w:t>
-      </w:r>
-      <w:r>
-        <w:t xml:space="preserve">0.61 when using a window size of 2 </w:t>
-      </w:r>
-      <w:r>
-        <w:t xml:space="preserve">and a correlation of </w:t>
-      </w:r>
-      <w:r>
-        <w:t xml:space="preserve">0.426 </w:t>
-      </w:r>
-      <w:r>
-        <w:t>when using a window size of 10</w:t>
-      </w:r>
-      <w:r>
-        <w:t>. This is by far the strongest correlation measured</w:t>
-      </w:r>
-      <w:r>
-        <w:t xml:space="preserve"> during my experiments</w:t>
-      </w:r>
-      <w:r>
-        <w:t>.</w:t>
-      </w:r>
-    </w:p>
-    <w:p>
-      <w:pPr>
-        <w:pStyle w:val="Heading1"/>
-        <w:ind w:left="374"/>
-      </w:pPr>
-      <w:r>
-        <w:t>Insights</w:t>
-      </w:r>
-    </w:p>
-    <w:p>
-      <w:r>
-        <w:t xml:space="preserve">Certainly, the greater the window, the more slowly the algorithm runs; particularly with PMI. A window of 100 will naturally take almost 100x the time taken to build up the </w:t>
-      </w:r>
-      <w:proofErr w:type="spellStart"/>
-      <w:r>
-        <w:t>CollocationMatrix</w:t>
-      </w:r>
-      <w:proofErr w:type="spellEnd"/>
-      <w:r>
-        <w:t>; as expected</w:t>
-      </w:r>
-      <w:r>
-        <w:t xml:space="preserve">. But </w:t>
-      </w:r>
-      <w:r>
-        <w:t xml:space="preserve">the impact </w:t>
-      </w:r>
-      <w:r>
-        <w:t xml:space="preserve">on </w:t>
-      </w:r>
-      <w:r>
-        <w:t>calculating similarity</w:t>
-      </w:r>
-      <w:r>
-        <w:t xml:space="preserve"> </w:t>
-      </w:r>
-      <w:r>
-        <w:t>seems non-linear</w:t>
-      </w:r>
-      <w:r>
-        <w:t>. A window of 100 means that the matrix is 100 times less sparse</w:t>
-      </w:r>
-      <w:r>
-        <w:t xml:space="preserve">; which multiplies the work required to </w:t>
-      </w:r>
-      <w:r>
-        <w:rPr>
-          <w:rFonts w:eastAsiaTheme="minorEastAsia" w:hint="eastAsia"/>
-        </w:rPr>
-        <w:t>c</w:t>
-      </w:r>
-      <w:r>
-        <w:rPr>
-          <w:rFonts w:eastAsiaTheme="minorEastAsia"/>
-        </w:rPr>
-        <w:t xml:space="preserve">alculate the </w:t>
-      </w:r>
-      <w:r>
-        <w:rPr>
-          <w:rFonts w:eastAsiaTheme="minorEastAsia"/>
-        </w:rPr>
-        <w:t>cosine similarities</w:t>
-      </w:r>
-      <w:r>
-        <w:t>.</w:t>
-      </w:r>
-    </w:p>
-    <w:p>
-      <w:pPr>
-        <w:pStyle w:val="Heading1"/>
-      </w:pPr>
-      <w:r>
-        <w:t>Learning Outcomes</w:t>
-      </w:r>
-    </w:p>
-    <w:p>
-      <w:r>
-        <w:t xml:space="preserve">Ryan’s code was </w:t>
-      </w:r>
-      <w:r>
-        <w:t>a great way of accelerating my progress; however</w:t>
-      </w:r>
-      <w:r>
-        <w:t>,</w:t>
-      </w:r>
-      <w:r>
-        <w:t xml:space="preserve"> I soon realized that it needed to be tweaked in a number of ways to get </w:t>
-      </w:r>
-      <w:r>
-        <w:t xml:space="preserve">better </w:t>
-      </w:r>
-      <w:r>
-        <w:t>performance. In particular, I recognized an opportunity for caching the row</w:t>
-      </w:r>
-      <w:r>
-        <w:t xml:space="preserve">, </w:t>
-      </w:r>
-      <w:r>
-        <w:t xml:space="preserve">columns </w:t>
-      </w:r>
-      <w:r>
-        <w:t xml:space="preserve">and table </w:t>
-      </w:r>
-      <w:r>
-        <w:t>sums; which I think drastically improved my implementation’s performance.</w:t>
+        <w:t>informativeness threshold</w:t>
+      </w:r>
+      <w:r>
+        <w:t xml:space="preserve"> below which items are reported as dissimilar.</w:t>
       </w:r>
     </w:p>
     <w:p>
@@ -973,7 +978,13 @@
         <w:rPr>
           <w:color w:val="auto"/>
         </w:rPr>
-        <w:t>I completed the assignment.</w:t>
+        <w:t>I completed the assignment</w:t>
+      </w:r>
+      <w:r>
+        <w:rPr>
+          <w:color w:val="auto"/>
+        </w:rPr>
+        <w:t>; however, due to time constraints,  I was unfortunately not able to attempt the extra-credit this time.</w:t>
       </w:r>
     </w:p>
     <w:sectPr>
@@ -981,8 +992,6 @@
       <w:headerReference w:type="default" r:id="rId8"/>
       <w:footerReference w:type="even" r:id="rId9"/>
       <w:footerReference w:type="default" r:id="rId10"/>
-      <w:headerReference w:type="first" r:id="rId11"/>
-      <w:footerReference w:type="first" r:id="rId12"/>
       <w:pgSz w:w="12240" w:h="15840"/>
       <w:pgMar w:top="720" w:right="720" w:bottom="720" w:left="720" w:header="432" w:footer="432" w:gutter="0"/>
       <w:cols w:space="720"/>
@@ -1003,6 +1012,7 @@
         <w:separator/>
       </w:r>
     </w:p>
+    <w:p/>
   </w:endnote>
   <w:endnote w:type="continuationSeparator" w:id="0">
     <w:p>
@@ -1013,6 +1023,7 @@
         <w:continuationSeparator/>
       </w:r>
     </w:p>
+    <w:p/>
   </w:endnote>
 </w:endnotes>
 </file>
@@ -1024,6 +1035,7 @@
       <w:pStyle w:val="Footer"/>
     </w:pPr>
   </w:p>
+  <w:p/>
 </w:ftr>
 </file>
 
@@ -1135,16 +1147,7 @@
       </w:sdtContent>
     </w:sdt>
   </w:p>
-</w:ftr>
-</file>
-
-<file path=word/footer3.xml><?xml version="1.0" encoding="utf-8"?>
-<w:ftr xmlns:wpc="http://schemas.microsoft.com/office/word/2010/wordprocessingCanvas" xmlns:cx="http://schemas.microsoft.com/office/drawing/2014/chartex" xmlns:cx1="http://schemas.microsoft.com/office/drawing/2015/9/8/chartex" xmlns:cx2="http://schemas.microsoft.com/office/drawing/2015/10/21/chartex" xmlns:cx3="http://schemas.microsoft.com/office/drawing/2016/5/9/chartex" xmlns:cx4="http://schemas.microsoft.com/office/drawing/2016/5/10/chartex" xmlns:cx5="http://schemas.microsoft.com/office/drawing/2016/5/11/chartex" xmlns:cx6="http://schemas.microsoft.com/office/drawing/2016/5/12/chartex" xmlns:cx7="http://schemas.microsoft.com/office/drawing/2016/5/13/chartex" xmlns:cx8="http://schemas.microsoft.com/office/drawing/2016/5/14/chartex" xmlns:mc="http://schemas.openxmlformats.org/markup-compatibility/2006" xmlns:aink="http://schemas.microsoft.com/office/drawing/2016/ink" xmlns:am3d="http://schemas.microsoft.com/office/drawing/2017/model3d" xmlns:o="urn:schemas-microsoft-com:office:office" xmlns:r="http://schemas.openxmlformats.org/officeDocument/2006/relationships" xmlns:m="http://schemas.openxmlformats.org/officeDocument/2006/math" xmlns:v="urn:schemas-microsoft-com:vml" xmlns:wp14="http://schemas.microsoft.com/office/word/2010/wordprocessingDrawing" xmlns:wp="http://schemas.openxmlformats.org/drawingml/2006/wordprocessingDrawing" xmlns:w10="urn:schemas-microsoft-com:office:word" xmlns:w="http://schemas.openxmlformats.org/wordprocessingml/2006/main" xmlns:w14="http://schemas.microsoft.com/office/word/2010/wordml" xmlns:w15="http://schemas.microsoft.com/office/word/2012/wordml" xmlns:w16cid="http://schemas.microsoft.com/office/word/2016/wordml/cid" xmlns:w16se="http://schemas.microsoft.com/office/word/2015/wordml/symex" xmlns:wpg="http://schemas.microsoft.com/office/word/2010/wordprocessingGroup" xmlns:wpi="http://schemas.microsoft.com/office/word/2010/wordprocessingInk" xmlns:wne="http://schemas.microsoft.com/office/word/2006/wordml" xmlns:wps="http://schemas.microsoft.com/office/word/2010/wordprocessingShape" mc:Ignorable="w14 w15 w16se w16cid wp14">
-  <w:p>
-    <w:pPr>
-      <w:pStyle w:val="Footer"/>
-    </w:pPr>
-  </w:p>
+  <w:p/>
 </w:ftr>
 </file>
 
@@ -1159,6 +1162,7 @@
         <w:separator/>
       </w:r>
     </w:p>
+    <w:p/>
   </w:footnote>
   <w:footnote w:type="continuationSeparator" w:id="0">
     <w:p>
@@ -1169,6 +1173,7 @@
         <w:continuationSeparator/>
       </w:r>
     </w:p>
+    <w:p/>
   </w:footnote>
 </w:footnotes>
 </file>
@@ -1180,6 +1185,7 @@
       <w:pStyle w:val="Header"/>
     </w:pPr>
   </w:p>
+  <w:p/>
 </w:hdr>
 </file>
 
@@ -1253,19 +1259,10 @@
       <w:rPr>
         <w:color w:val="BFBFBF" w:themeColor="background1" w:themeShade="BF"/>
       </w:rPr>
-      <w:t>7</w:t>
+      <w:t>8</w:t>
     </w:r>
   </w:p>
-</w:hdr>
-</file>
-
-<file path=word/header3.xml><?xml version="1.0" encoding="utf-8"?>
-<w:hdr xmlns:wpc="http://schemas.microsoft.com/office/word/2010/wordprocessingCanvas" xmlns:cx="http://schemas.microsoft.com/office/drawing/2014/chartex" xmlns:cx1="http://schemas.microsoft.com/office/drawing/2015/9/8/chartex" xmlns:cx2="http://schemas.microsoft.com/office/drawing/2015/10/21/chartex" xmlns:cx3="http://schemas.microsoft.com/office/drawing/2016/5/9/chartex" xmlns:cx4="http://schemas.microsoft.com/office/drawing/2016/5/10/chartex" xmlns:cx5="http://schemas.microsoft.com/office/drawing/2016/5/11/chartex" xmlns:cx6="http://schemas.microsoft.com/office/drawing/2016/5/12/chartex" xmlns:cx7="http://schemas.microsoft.com/office/drawing/2016/5/13/chartex" xmlns:cx8="http://schemas.microsoft.com/office/drawing/2016/5/14/chartex" xmlns:mc="http://schemas.openxmlformats.org/markup-compatibility/2006" xmlns:aink="http://schemas.microsoft.com/office/drawing/2016/ink" xmlns:am3d="http://schemas.microsoft.com/office/drawing/2017/model3d" xmlns:o="urn:schemas-microsoft-com:office:office" xmlns:r="http://schemas.openxmlformats.org/officeDocument/2006/relationships" xmlns:m="http://schemas.openxmlformats.org/officeDocument/2006/math" xmlns:v="urn:schemas-microsoft-com:vml" xmlns:wp14="http://schemas.microsoft.com/office/word/2010/wordprocessingDrawing" xmlns:wp="http://schemas.openxmlformats.org/drawingml/2006/wordprocessingDrawing" xmlns:w10="urn:schemas-microsoft-com:office:word" xmlns:w="http://schemas.openxmlformats.org/wordprocessingml/2006/main" xmlns:w14="http://schemas.microsoft.com/office/word/2010/wordml" xmlns:w15="http://schemas.microsoft.com/office/word/2012/wordml" xmlns:w16cid="http://schemas.microsoft.com/office/word/2016/wordml/cid" xmlns:w16se="http://schemas.microsoft.com/office/word/2015/wordml/symex" xmlns:wpg="http://schemas.microsoft.com/office/word/2010/wordprocessingGroup" xmlns:wpi="http://schemas.microsoft.com/office/word/2010/wordprocessingInk" xmlns:wne="http://schemas.microsoft.com/office/word/2006/wordml" xmlns:wps="http://schemas.microsoft.com/office/word/2010/wordprocessingShape" mc:Ignorable="w14 w15 w16se w16cid wp14">
-  <w:p>
-    <w:pPr>
-      <w:pStyle w:val="Header"/>
-    </w:pPr>
-  </w:p>
+  <w:p/>
 </w:hdr>
 </file>
 
@@ -2456,6 +2453,119 @@
     </w:lvl>
   </w:abstractNum>
   <w:abstractNum w:abstractNumId="9" w15:restartNumberingAfterBreak="0">
+    <w:nsid w:val="68154393"/>
+    <w:multiLevelType w:val="hybridMultilevel"/>
+    <w:tmpl w:val="569864AA"/>
+    <w:lvl w:ilvl="0" w:tplc="04090001">
+      <w:start w:val="1"/>
+      <w:numFmt w:val="bullet"/>
+      <w:lvlText w:val=""/>
+      <w:lvlJc w:val="left"/>
+      <w:pPr>
+        <w:ind w:left="720" w:hanging="360"/>
+      </w:pPr>
+      <w:rPr>
+        <w:rFonts w:ascii="Symbol" w:hAnsi="Symbol" w:hint="default"/>
+      </w:rPr>
+    </w:lvl>
+    <w:lvl w:ilvl="1" w:tplc="04090003" w:tentative="1">
+      <w:start w:val="1"/>
+      <w:numFmt w:val="bullet"/>
+      <w:lvlText w:val="o"/>
+      <w:lvlJc w:val="left"/>
+      <w:pPr>
+        <w:ind w:left="1440" w:hanging="360"/>
+      </w:pPr>
+      <w:rPr>
+        <w:rFonts w:ascii="Courier New" w:hAnsi="Courier New" w:cs="Courier New" w:hint="default"/>
+      </w:rPr>
+    </w:lvl>
+    <w:lvl w:ilvl="2" w:tplc="04090005" w:tentative="1">
+      <w:start w:val="1"/>
+      <w:numFmt w:val="bullet"/>
+      <w:lvlText w:val=""/>
+      <w:lvlJc w:val="left"/>
+      <w:pPr>
+        <w:ind w:left="2160" w:hanging="360"/>
+      </w:pPr>
+      <w:rPr>
+        <w:rFonts w:ascii="Wingdings" w:hAnsi="Wingdings" w:hint="default"/>
+      </w:rPr>
+    </w:lvl>
+    <w:lvl w:ilvl="3" w:tplc="04090001" w:tentative="1">
+      <w:start w:val="1"/>
+      <w:numFmt w:val="bullet"/>
+      <w:lvlText w:val=""/>
+      <w:lvlJc w:val="left"/>
+      <w:pPr>
+        <w:ind w:left="2880" w:hanging="360"/>
+      </w:pPr>
+      <w:rPr>
+        <w:rFonts w:ascii="Symbol" w:hAnsi="Symbol" w:hint="default"/>
+      </w:rPr>
+    </w:lvl>
+    <w:lvl w:ilvl="4" w:tplc="04090003" w:tentative="1">
+      <w:start w:val="1"/>
+      <w:numFmt w:val="bullet"/>
+      <w:lvlText w:val="o"/>
+      <w:lvlJc w:val="left"/>
+      <w:pPr>
+        <w:ind w:left="3600" w:hanging="360"/>
+      </w:pPr>
+      <w:rPr>
+        <w:rFonts w:ascii="Courier New" w:hAnsi="Courier New" w:cs="Courier New" w:hint="default"/>
+      </w:rPr>
+    </w:lvl>
+    <w:lvl w:ilvl="5" w:tplc="04090005" w:tentative="1">
+      <w:start w:val="1"/>
+      <w:numFmt w:val="bullet"/>
+      <w:lvlText w:val=""/>
+      <w:lvlJc w:val="left"/>
+      <w:pPr>
+        <w:ind w:left="4320" w:hanging="360"/>
+      </w:pPr>
+      <w:rPr>
+        <w:rFonts w:ascii="Wingdings" w:hAnsi="Wingdings" w:hint="default"/>
+      </w:rPr>
+    </w:lvl>
+    <w:lvl w:ilvl="6" w:tplc="04090001" w:tentative="1">
+      <w:start w:val="1"/>
+      <w:numFmt w:val="bullet"/>
+      <w:lvlText w:val=""/>
+      <w:lvlJc w:val="left"/>
+      <w:pPr>
+        <w:ind w:left="5040" w:hanging="360"/>
+      </w:pPr>
+      <w:rPr>
+        <w:rFonts w:ascii="Symbol" w:hAnsi="Symbol" w:hint="default"/>
+      </w:rPr>
+    </w:lvl>
+    <w:lvl w:ilvl="7" w:tplc="04090003" w:tentative="1">
+      <w:start w:val="1"/>
+      <w:numFmt w:val="bullet"/>
+      <w:lvlText w:val="o"/>
+      <w:lvlJc w:val="left"/>
+      <w:pPr>
+        <w:ind w:left="5760" w:hanging="360"/>
+      </w:pPr>
+      <w:rPr>
+        <w:rFonts w:ascii="Courier New" w:hAnsi="Courier New" w:cs="Courier New" w:hint="default"/>
+      </w:rPr>
+    </w:lvl>
+    <w:lvl w:ilvl="8" w:tplc="04090005" w:tentative="1">
+      <w:start w:val="1"/>
+      <w:numFmt w:val="bullet"/>
+      <w:lvlText w:val=""/>
+      <w:lvlJc w:val="left"/>
+      <w:pPr>
+        <w:ind w:left="6480" w:hanging="360"/>
+      </w:pPr>
+      <w:rPr>
+        <w:rFonts w:ascii="Wingdings" w:hAnsi="Wingdings" w:hint="default"/>
+      </w:rPr>
+    </w:lvl>
+  </w:abstractNum>
+  <w:abstractNum w:abstractNumId="10" w15:restartNumberingAfterBreak="0">
     <w:nsid w:val="68AE229F"/>
     <w:multiLevelType w:val="hybridMultilevel"/>
     <w:tmpl w:val="E2EE8ADC"/>
@@ -2568,7 +2678,7 @@
       </w:rPr>
     </w:lvl>
   </w:abstractNum>
-  <w:abstractNum w:abstractNumId="10" w15:restartNumberingAfterBreak="0">
+  <w:abstractNum w:abstractNumId="11" w15:restartNumberingAfterBreak="0">
     <w:nsid w:val="6CA417BD"/>
     <w:multiLevelType w:val="hybridMultilevel"/>
     <w:tmpl w:val="0B1EF824"/>
@@ -2668,7 +2778,7 @@
     <w:abstractNumId w:val="2"/>
   </w:num>
   <w:num w:numId="5">
-    <w:abstractNumId w:val="10"/>
+    <w:abstractNumId w:val="11"/>
   </w:num>
   <w:num w:numId="6">
     <w:abstractNumId w:val="0"/>
@@ -2677,37 +2787,37 @@
     <w:abstractNumId w:val="4"/>
   </w:num>
   <w:num w:numId="8">
-    <w:abstractNumId w:val="10"/>
+    <w:abstractNumId w:val="11"/>
   </w:num>
   <w:num w:numId="9">
-    <w:abstractNumId w:val="10"/>
+    <w:abstractNumId w:val="11"/>
   </w:num>
   <w:num w:numId="10">
-    <w:abstractNumId w:val="10"/>
+    <w:abstractNumId w:val="11"/>
   </w:num>
   <w:num w:numId="11">
-    <w:abstractNumId w:val="10"/>
+    <w:abstractNumId w:val="11"/>
   </w:num>
   <w:num w:numId="12">
-    <w:abstractNumId w:val="10"/>
+    <w:abstractNumId w:val="11"/>
   </w:num>
   <w:num w:numId="13">
-    <w:abstractNumId w:val="10"/>
+    <w:abstractNumId w:val="11"/>
   </w:num>
   <w:num w:numId="14">
     <w:abstractNumId w:val="6"/>
   </w:num>
   <w:num w:numId="15">
-    <w:abstractNumId w:val="10"/>
+    <w:abstractNumId w:val="11"/>
   </w:num>
   <w:num w:numId="16">
-    <w:abstractNumId w:val="10"/>
+    <w:abstractNumId w:val="11"/>
   </w:num>
   <w:num w:numId="17">
-    <w:abstractNumId w:val="10"/>
+    <w:abstractNumId w:val="11"/>
   </w:num>
   <w:num w:numId="18">
-    <w:abstractNumId w:val="10"/>
+    <w:abstractNumId w:val="11"/>
   </w:num>
   <w:num w:numId="19">
     <w:abstractNumId w:val="3"/>
@@ -2722,40 +2832,64 @@
     <w:abstractNumId w:val="0"/>
   </w:num>
   <w:num w:numId="23">
-    <w:abstractNumId w:val="9"/>
+    <w:abstractNumId w:val="10"/>
   </w:num>
   <w:num w:numId="24">
     <w:abstractNumId w:val="1"/>
   </w:num>
   <w:num w:numId="25">
-    <w:abstractNumId w:val="10"/>
+    <w:abstractNumId w:val="11"/>
   </w:num>
   <w:num w:numId="26">
     <w:abstractNumId w:val="8"/>
   </w:num>
   <w:num w:numId="27">
-    <w:abstractNumId w:val="10"/>
+    <w:abstractNumId w:val="11"/>
   </w:num>
   <w:num w:numId="28">
-    <w:abstractNumId w:val="10"/>
+    <w:abstractNumId w:val="11"/>
   </w:num>
   <w:num w:numId="29">
-    <w:abstractNumId w:val="10"/>
+    <w:abstractNumId w:val="11"/>
   </w:num>
   <w:num w:numId="30">
-    <w:abstractNumId w:val="10"/>
+    <w:abstractNumId w:val="11"/>
   </w:num>
   <w:num w:numId="31">
-    <w:abstractNumId w:val="10"/>
+    <w:abstractNumId w:val="11"/>
   </w:num>
   <w:num w:numId="32">
-    <w:abstractNumId w:val="10"/>
+    <w:abstractNumId w:val="11"/>
   </w:num>
   <w:num w:numId="33">
-    <w:abstractNumId w:val="10"/>
+    <w:abstractNumId w:val="11"/>
     <w:lvlOverride w:ilvl="0">
       <w:startOverride w:val="1"/>
     </w:lvlOverride>
+  </w:num>
+  <w:num w:numId="34">
+    <w:abstractNumId w:val="11"/>
+  </w:num>
+  <w:num w:numId="35">
+    <w:abstractNumId w:val="9"/>
+  </w:num>
+  <w:num w:numId="36">
+    <w:abstractNumId w:val="11"/>
+    <w:lvlOverride w:ilvl="0">
+      <w:startOverride w:val="1"/>
+    </w:lvlOverride>
+  </w:num>
+  <w:num w:numId="37">
+    <w:abstractNumId w:val="11"/>
+  </w:num>
+  <w:num w:numId="38">
+    <w:abstractNumId w:val="11"/>
+    <w:lvlOverride w:ilvl="0">
+      <w:startOverride w:val="1"/>
+    </w:lvlOverride>
+  </w:num>
+  <w:num w:numId="39">
+    <w:abstractNumId w:val="11"/>
   </w:num>
 </w:numbering>
 </file>

</xml_diff>